<commit_message>
Working on Chapter 8.1+8.2
</commit_message>
<xml_diff>
--- a/textbook-source/static/templates/Federal_Court_Form_17.docx
+++ b/textbook-source/static/templates/Federal_Court_Form_17.docx
@@ -276,11 +276,15 @@
       <w:pPr>
         <w:spacing w:before="120"/>
         <w:rPr>
-          <w:szCs w:val="22"/>
-        </w:rPr>
-      </w:pPr>
-      <w:r>
-        <w:rPr>
+          <w:b/>
+          <w:bCs/>
+          <w:szCs w:val="22"/>
+        </w:rPr>
+      </w:pPr>
+      <w:r>
+        <w:rPr>
+          <w:b/>
+          <w:bCs/>
           <w:szCs w:val="22"/>
         </w:rPr>
         <w:t>{{</w:t>
@@ -288,6 +292,8 @@
       <w:proofErr w:type="spellStart"/>
       <w:r>
         <w:rPr>
+          <w:b/>
+          <w:bCs/>
           <w:szCs w:val="22"/>
         </w:rPr>
         <w:t>applicantFullName</w:t>
@@ -295,6 +301,8 @@
       <w:proofErr w:type="spellEnd"/>
       <w:r>
         <w:rPr>
+          <w:b/>
+          <w:bCs/>
           <w:szCs w:val="22"/>
         </w:rPr>
         <w:t>}}</w:t>
@@ -307,79 +315,39 @@
       <w:r>
         <w:t>Applicant</w:t>
       </w:r>
-      <w:r>
-        <w:fldChar w:fldCharType="begin">
-          <w:ffData>
-            <w:name w:val=""/>
-            <w:enabled/>
-            <w:calcOnExit w:val="0"/>
-            <w:textInput>
-              <w:default w:val="[s]"/>
-            </w:textInput>
-          </w:ffData>
-        </w:fldChar>
-      </w:r>
-      <w:r>
-        <w:instrText xml:space="preserve"> FORMTEXT </w:instrText>
-      </w:r>
-      <w:r>
-        <w:fldChar w:fldCharType="separate"/>
-      </w:r>
-      <w:r>
-        <w:rPr>
-          <w:noProof/>
-        </w:rPr>
-        <w:t>[s]</w:t>
-      </w:r>
-      <w:r>
-        <w:fldChar w:fldCharType="end"/>
-      </w:r>
     </w:p>
     <w:p>
       <w:pPr>
         <w:spacing w:before="240"/>
         <w:rPr>
-          <w:szCs w:val="22"/>
-        </w:rPr>
-      </w:pPr>
-      <w:r>
+          <w:b/>
+          <w:bCs/>
+          <w:szCs w:val="22"/>
+        </w:rPr>
+      </w:pPr>
+      <w:r>
+        <w:rPr>
+          <w:b/>
+          <w:bCs/>
+        </w:rPr>
         <w:t>{{</w:t>
       </w:r>
       <w:proofErr w:type="spellStart"/>
       <w:r>
+        <w:rPr>
+          <w:b/>
+          <w:bCs/>
+        </w:rPr>
         <w:t>respondentFullName</w:t>
       </w:r>
       <w:proofErr w:type="spellEnd"/>
       <w:r>
+        <w:rPr>
+          <w:b/>
+          <w:bCs/>
+        </w:rPr>
         <w:t xml:space="preserve">}} </w:t>
       </w:r>
-      <w:r>
-        <w:fldChar w:fldCharType="begin">
-          <w:ffData>
-            <w:name w:val=""/>
-            <w:enabled/>
-            <w:calcOnExit w:val="0"/>
-            <w:textInput>
-              <w:default w:val="[if 2 or more add &quot;and another&quot; or &quot;and others&quot;]"/>
-            </w:textInput>
-          </w:ffData>
-        </w:fldChar>
-      </w:r>
-      <w:r>
-        <w:instrText xml:space="preserve"> FORMTEXT </w:instrText>
-      </w:r>
-      <w:r>
-        <w:fldChar w:fldCharType="separate"/>
-      </w:r>
-      <w:r>
-        <w:rPr>
-          <w:noProof/>
-        </w:rPr>
-        <w:t>[if 2 or more add "and another" or "and others"]</w:t>
-      </w:r>
-      <w:r>
-        <w:fldChar w:fldCharType="end"/>
-      </w:r>
     </w:p>
     <w:p>
       <w:pPr>
@@ -393,51 +361,6 @@
           <w:szCs w:val="22"/>
         </w:rPr>
         <w:t>Respondent</w:t>
-      </w:r>
-      <w:r>
-        <w:rPr>
-          <w:szCs w:val="22"/>
-        </w:rPr>
-        <w:fldChar w:fldCharType="begin">
-          <w:ffData>
-            <w:name w:val=""/>
-            <w:enabled/>
-            <w:calcOnExit w:val="0"/>
-            <w:textInput>
-              <w:default w:val="[s]"/>
-            </w:textInput>
-          </w:ffData>
-        </w:fldChar>
-      </w:r>
-      <w:r>
-        <w:rPr>
-          <w:szCs w:val="22"/>
-        </w:rPr>
-        <w:instrText xml:space="preserve"> FORMTEXT </w:instrText>
-      </w:r>
-      <w:r>
-        <w:rPr>
-          <w:szCs w:val="22"/>
-        </w:rPr>
-      </w:r>
-      <w:r>
-        <w:rPr>
-          <w:szCs w:val="22"/>
-        </w:rPr>
-        <w:fldChar w:fldCharType="separate"/>
-      </w:r>
-      <w:r>
-        <w:rPr>
-          <w:noProof/>
-          <w:szCs w:val="22"/>
-        </w:rPr>
-        <w:t>[s]</w:t>
-      </w:r>
-      <w:r>
-        <w:rPr>
-          <w:szCs w:val="22"/>
-        </w:rPr>
-        <w:fldChar w:fldCharType="end"/>
       </w:r>
     </w:p>
     <w:p>
@@ -592,12 +515,6 @@
         <w:gridCol w:w="4678"/>
       </w:tblGrid>
       <w:tr>
-        <w:tblPrEx>
-          <w:tblCellMar>
-            <w:top w:w="0" w:type="dxa"/>
-            <w:bottom w:w="0" w:type="dxa"/>
-          </w:tblCellMar>
-        </w:tblPrEx>
         <w:tc>
           <w:tcPr>
             <w:tcW w:w="4678" w:type="dxa"/>
@@ -669,17 +586,6 @@
       <w:r>
         <w:t>}}</w:t>
       </w:r>
-      <w:r>
-        <w:t>,</w:t>
-      </w:r>
-      <w:r>
-        <w:t xml:space="preserve"> </w:t>
-      </w:r>
-      <w:proofErr w:type="gramStart"/>
-      <w:r>
-        <w:t>lawyer</w:t>
-      </w:r>
-      <w:proofErr w:type="gramEnd"/>
     </w:p>
     <w:p>
       <w:pPr>
@@ -815,12 +721,6 @@
         <w:gridCol w:w="4678"/>
       </w:tblGrid>
       <w:tr>
-        <w:tblPrEx>
-          <w:tblCellMar>
-            <w:top w:w="0" w:type="dxa"/>
-            <w:bottom w:w="0" w:type="dxa"/>
-          </w:tblCellMar>
-        </w:tblPrEx>
         <w:tc>
           <w:tcPr>
             <w:tcW w:w="4678" w:type="dxa"/>
@@ -2040,6 +1940,50 @@
     <w:lsdException w:name="Subtitle" w:qFormat="1"/>
     <w:lsdException w:name="Strong" w:qFormat="1"/>
     <w:lsdException w:name="Emphasis" w:qFormat="1"/>
+    <w:lsdException w:name="Normal Table" w:semiHidden="1" w:unhideWhenUsed="1"/>
+    <w:lsdException w:name="Table Simple 1" w:semiHidden="1" w:unhideWhenUsed="1"/>
+    <w:lsdException w:name="Table Simple 2" w:semiHidden="1" w:unhideWhenUsed="1"/>
+    <w:lsdException w:name="Table Simple 3" w:semiHidden="1" w:unhideWhenUsed="1"/>
+    <w:lsdException w:name="Table Classic 1" w:semiHidden="1" w:unhideWhenUsed="1"/>
+    <w:lsdException w:name="Table Classic 2" w:semiHidden="1" w:unhideWhenUsed="1"/>
+    <w:lsdException w:name="Table Classic 3" w:semiHidden="1" w:unhideWhenUsed="1"/>
+    <w:lsdException w:name="Table Classic 4" w:semiHidden="1" w:unhideWhenUsed="1"/>
+    <w:lsdException w:name="Table Colorful 1" w:semiHidden="1" w:unhideWhenUsed="1"/>
+    <w:lsdException w:name="Table Colorful 2" w:semiHidden="1" w:unhideWhenUsed="1"/>
+    <w:lsdException w:name="Table Colorful 3" w:semiHidden="1" w:unhideWhenUsed="1"/>
+    <w:lsdException w:name="Table Columns 1" w:semiHidden="1" w:unhideWhenUsed="1"/>
+    <w:lsdException w:name="Table Columns 2" w:semiHidden="1" w:unhideWhenUsed="1"/>
+    <w:lsdException w:name="Table Columns 3" w:semiHidden="1" w:unhideWhenUsed="1"/>
+    <w:lsdException w:name="Table Columns 4" w:semiHidden="1" w:unhideWhenUsed="1"/>
+    <w:lsdException w:name="Table Columns 5" w:semiHidden="1" w:unhideWhenUsed="1"/>
+    <w:lsdException w:name="Table Grid 1" w:semiHidden="1" w:unhideWhenUsed="1"/>
+    <w:lsdException w:name="Table Grid 2" w:semiHidden="1" w:unhideWhenUsed="1"/>
+    <w:lsdException w:name="Table Grid 3" w:semiHidden="1" w:unhideWhenUsed="1"/>
+    <w:lsdException w:name="Table Grid 4" w:semiHidden="1" w:unhideWhenUsed="1"/>
+    <w:lsdException w:name="Table Grid 5" w:semiHidden="1" w:unhideWhenUsed="1"/>
+    <w:lsdException w:name="Table Grid 6" w:semiHidden="1" w:unhideWhenUsed="1"/>
+    <w:lsdException w:name="Table Grid 7" w:semiHidden="1" w:unhideWhenUsed="1"/>
+    <w:lsdException w:name="Table Grid 8" w:semiHidden="1" w:unhideWhenUsed="1"/>
+    <w:lsdException w:name="Table List 1" w:semiHidden="1" w:unhideWhenUsed="1"/>
+    <w:lsdException w:name="Table List 2" w:semiHidden="1" w:unhideWhenUsed="1"/>
+    <w:lsdException w:name="Table List 3" w:semiHidden="1" w:unhideWhenUsed="1"/>
+    <w:lsdException w:name="Table List 4" w:semiHidden="1" w:unhideWhenUsed="1"/>
+    <w:lsdException w:name="Table List 5" w:semiHidden="1" w:unhideWhenUsed="1"/>
+    <w:lsdException w:name="Table List 6" w:semiHidden="1" w:unhideWhenUsed="1"/>
+    <w:lsdException w:name="Table List 7" w:semiHidden="1" w:unhideWhenUsed="1"/>
+    <w:lsdException w:name="Table List 8" w:semiHidden="1" w:unhideWhenUsed="1"/>
+    <w:lsdException w:name="Table 3D effects 1" w:semiHidden="1" w:unhideWhenUsed="1"/>
+    <w:lsdException w:name="Table 3D effects 2" w:semiHidden="1" w:unhideWhenUsed="1"/>
+    <w:lsdException w:name="Table 3D effects 3" w:semiHidden="1" w:unhideWhenUsed="1"/>
+    <w:lsdException w:name="Table Contemporary" w:semiHidden="1" w:unhideWhenUsed="1"/>
+    <w:lsdException w:name="Table Elegant" w:semiHidden="1" w:unhideWhenUsed="1"/>
+    <w:lsdException w:name="Table Professional" w:semiHidden="1" w:unhideWhenUsed="1"/>
+    <w:lsdException w:name="Table Subtle 1" w:semiHidden="1" w:unhideWhenUsed="1"/>
+    <w:lsdException w:name="Table Subtle 2" w:semiHidden="1" w:unhideWhenUsed="1"/>
+    <w:lsdException w:name="Table Web 1" w:semiHidden="1" w:unhideWhenUsed="1"/>
+    <w:lsdException w:name="Table Web 2" w:semiHidden="1" w:unhideWhenUsed="1"/>
+    <w:lsdException w:name="Table Web 3" w:semiHidden="1" w:unhideWhenUsed="1"/>
+    <w:lsdException w:name="Table Theme" w:semiHidden="1" w:unhideWhenUsed="1"/>
     <w:lsdException w:name="Placeholder Text" w:semiHidden="1" w:uiPriority="99"/>
     <w:lsdException w:name="No Spacing" w:uiPriority="1" w:qFormat="1"/>
     <w:lsdException w:name="Light Shading" w:uiPriority="60"/>
@@ -2274,11 +2218,15 @@
   </w:style>
   <w:style w:type="character" w:default="1" w:styleId="DefaultParagraphFont">
     <w:name w:val="Default Paragraph Font"/>
+    <w:uiPriority w:val="1"/>
     <w:semiHidden/>
+    <w:unhideWhenUsed/>
   </w:style>
   <w:style w:type="table" w:default="1" w:styleId="TableNormal">
     <w:name w:val="Normal Table"/>
+    <w:uiPriority w:val="99"/>
     <w:semiHidden/>
+    <w:unhideWhenUsed/>
     <w:tblPr>
       <w:tblInd w:w="0" w:type="dxa"/>
       <w:tblCellMar>
@@ -2291,7 +2239,9 @@
   </w:style>
   <w:style w:type="numbering" w:default="1" w:styleId="NoList">
     <w:name w:val="No List"/>
+    <w:uiPriority w:val="99"/>
     <w:semiHidden/>
+    <w:unhideWhenUsed/>
   </w:style>
   <w:style w:type="paragraph" w:styleId="Footer">
     <w:name w:val="footer"/>

</xml_diff>